<commit_message>
Menu, Lcd, bissel Doku
</commit_message>
<xml_diff>
--- a/WAVE-O-MAT doku v0.docx
+++ b/WAVE-O-MAT doku v0.docx
@@ -119,126 +119,163 @@
       </w:r>
     </w:p>
     <w:p>
-      <w:r>
-        <w:t xml:space="preserve">Dies ist eine Abschlussarbeit in Embedded </w:t>
-      </w:r>
-      <w:r>
-        <w:t>S</w:t>
-      </w:r>
-      <w:r>
-        <w:t>ystem, welche mithilfe des Roboters „</w:t>
-      </w:r>
-      <w:proofErr w:type="spellStart"/>
-      <w:r>
+      <w:pPr>
         <w:rPr>
           <w:rFonts w:ascii="Calibri" w:hAnsi="Calibri" w:cs="Calibri"/>
           <w:color w:val="000000"/>
         </w:rPr>
-        <w:t>miniQ</w:t>
-      </w:r>
-      <w:proofErr w:type="spellEnd"/>
+      </w:pPr>
+      <w:r>
+        <w:t xml:space="preserve">Dies ist eine Abschlussarbeit in Embedded </w:t>
+      </w:r>
+      <w:r>
+        <w:t>S</w:t>
+      </w:r>
+      <w:r>
+        <w:t>ystem, welche mithilfe des Roboters „</w:t>
+      </w:r>
+      <w:proofErr w:type="spellStart"/>
       <w:r>
         <w:rPr>
           <w:rFonts w:ascii="Calibri" w:hAnsi="Calibri" w:cs="Calibri"/>
           <w:color w:val="000000"/>
         </w:rPr>
-        <w:t xml:space="preserve"> 2WD</w:t>
-      </w:r>
-      <w:proofErr w:type="gramStart"/>
+        <w:t>miniQ</w:t>
+      </w:r>
+      <w:proofErr w:type="spellEnd"/>
       <w:r>
         <w:rPr>
           <w:rFonts w:ascii="Calibri" w:hAnsi="Calibri" w:cs="Calibri"/>
           <w:color w:val="000000"/>
         </w:rPr>
-        <w:t xml:space="preserve">“  </w:t>
-      </w:r>
+        <w:t xml:space="preserve"> 2WD</w:t>
+      </w:r>
+      <w:proofErr w:type="gramStart"/>
       <w:r>
         <w:rPr>
           <w:rFonts w:ascii="Calibri" w:hAnsi="Calibri" w:cs="Calibri"/>
           <w:color w:val="000000"/>
         </w:rPr>
-        <w:t>gelöst</w:t>
-      </w:r>
-      <w:proofErr w:type="gramEnd"/>
+        <w:t xml:space="preserve">“  </w:t>
+      </w:r>
       <w:r>
         <w:rPr>
           <w:rFonts w:ascii="Calibri" w:hAnsi="Calibri" w:cs="Calibri"/>
           <w:color w:val="000000"/>
         </w:rPr>
-        <w:t xml:space="preserve"> werden soll. Der Roboter ist von </w:t>
-      </w:r>
-      <w:proofErr w:type="spellStart"/>
+        <w:t>gelöst</w:t>
+      </w:r>
+      <w:proofErr w:type="gramEnd"/>
       <w:r>
         <w:rPr>
           <w:rFonts w:ascii="Calibri" w:hAnsi="Calibri" w:cs="Calibri"/>
           <w:color w:val="000000"/>
         </w:rPr>
-        <w:t>DFrobot</w:t>
-      </w:r>
-      <w:proofErr w:type="spellEnd"/>
+        <w:t xml:space="preserve"> werden soll. Der Roboter ist von </w:t>
+      </w:r>
+      <w:proofErr w:type="spellStart"/>
       <w:r>
         <w:rPr>
           <w:rFonts w:ascii="Calibri" w:hAnsi="Calibri" w:cs="Calibri"/>
           <w:color w:val="000000"/>
         </w:rPr>
-        <w:t xml:space="preserve"> und ist im freien Markt erhältlich. Das System basiert auf einer </w:t>
-      </w:r>
-      <w:proofErr w:type="spellStart"/>
+        <w:t>DFrobot</w:t>
+      </w:r>
+      <w:proofErr w:type="spellEnd"/>
       <w:r>
         <w:rPr>
           <w:rFonts w:ascii="Calibri" w:hAnsi="Calibri" w:cs="Calibri"/>
           <w:color w:val="000000"/>
         </w:rPr>
-        <w:t>Arduino</w:t>
-      </w:r>
-      <w:proofErr w:type="spellEnd"/>
+        <w:t xml:space="preserve"> und ist im freien Markt erhältlich. Das System basiert auf einer </w:t>
+      </w:r>
+      <w:proofErr w:type="spellStart"/>
       <w:r>
         <w:rPr>
           <w:rFonts w:ascii="Calibri" w:hAnsi="Calibri" w:cs="Calibri"/>
           <w:color w:val="000000"/>
         </w:rPr>
-        <w:t xml:space="preserve"> Leonardo Plattform.  Die Aufgabe besteht darin zwei Programme mit freiwählbaren Funktionen zu Programmieren. Die Ganzen Rahmenbedingungen sind im Dokument &lt;&lt;</w:t>
-      </w:r>
-      <w:proofErr w:type="spellStart"/>
+        <w:t>Arduino</w:t>
+      </w:r>
+      <w:proofErr w:type="spellEnd"/>
       <w:r>
         <w:rPr>
           <w:rFonts w:ascii="Calibri" w:hAnsi="Calibri" w:cs="Calibri"/>
           <w:color w:val="000000"/>
         </w:rPr>
-        <w:t>PA_Aufgabenstellung_mit_Notizen</w:t>
-      </w:r>
-      <w:proofErr w:type="spellEnd"/>
+        <w:t xml:space="preserve"> Leonardo Plattform.  Die Aufgabe besteht darin zwei Programme mit freiwählbaren Funktionen zu Programmieren. Die Ganzen Rahmenbedingungen sind im Dokument &lt;&lt;</w:t>
+      </w:r>
+      <w:proofErr w:type="spellStart"/>
       <w:r>
         <w:rPr>
           <w:rFonts w:ascii="Calibri" w:hAnsi="Calibri" w:cs="Calibri"/>
           <w:color w:val="000000"/>
         </w:rPr>
+        <w:t>PA_Aufgabenstellung_mit_Notizen</w:t>
+      </w:r>
+      <w:proofErr w:type="spellEnd"/>
+      <w:r>
+        <w:rPr>
+          <w:rFonts w:ascii="Calibri" w:hAnsi="Calibri" w:cs="Calibri"/>
+          <w:color w:val="000000"/>
+        </w:rPr>
         <w:t>&gt;&gt; zu entnehmen.</w:t>
       </w:r>
     </w:p>
+    <w:p/>
     <w:p>
       <w:pPr>
         <w:pStyle w:val="berschrift2"/>
       </w:pPr>
-    </w:p>
+      <w:r>
+        <w:t xml:space="preserve">IDEE </w:t>
+      </w:r>
+    </w:p>
+    <w:p>
+      <w:r>
+        <w:t xml:space="preserve">Der </w:t>
+      </w:r>
+      <w:proofErr w:type="spellStart"/>
+      <w:r>
+        <w:t>MiniQ</w:t>
+      </w:r>
+      <w:proofErr w:type="spellEnd"/>
+      <w:r>
+        <w:t xml:space="preserve"> verfügt über zwei Helligkeitssensoren, die als Spannungsteiler angeordnet sind. Dadurch kann über den analogen Eingang das Verhältnis der beiden Helligkeiten zueinander erfasst werden. Wird nun Beispielsweise. ein Finger </w:t>
+      </w:r>
+      <w:proofErr w:type="spellStart"/>
+      <w:r>
+        <w:t>gleichmässig</w:t>
+      </w:r>
+      <w:proofErr w:type="spellEnd"/>
+      <w:r>
+        <w:t xml:space="preserve"> hin- und her bewegt vor den Sensoren, können Grundfrequenz und Amplitude der Bewegung ermittelt werden. </w:t>
+      </w:r>
+    </w:p>
+    <w:p>
+      <w:r>
+        <w:t>Während das Programm 1 läuft, leuchten die RGB-LEDs. Dabei ändert der Farbwert laufend und bewegt sich repetitiv auf dem Farbkreis von 0° bis 360°. Die Helligkeit pulsiert dabei mit Frequenz, die aus der Bewegung ermittelt wurde. Eine höhere Amplitude der Bewegung führt zu einem intensiveren Pulsieren.</w:t>
+      </w:r>
+    </w:p>
+    <w:p>
+      <w:r>
+        <w:t xml:space="preserve">Während das Programm 2 läuft, wird die Frequenz der Bewegung in einen hörbaren Bereich übersetzt und auf dem Lautsprecher als Ton ausgegeben. Die Eingangsfrequenz wird auf ein Band von 1 Hz bis 10 Hz limitiert und </w:t>
+      </w:r>
+      <w:proofErr w:type="spellStart"/>
+      <w:r>
+        <w:t>anschliessend</w:t>
+      </w:r>
+      <w:proofErr w:type="spellEnd"/>
+      <w:r>
+        <w:t xml:space="preserve"> auf einen Frequenzbereich von 100 Hz bis 10 kHz übersetzt. </w:t>
+      </w:r>
+    </w:p>
+    <w:p/>
     <w:p>
       <w:pPr>
         <w:pStyle w:val="berschrift2"/>
       </w:pPr>
       <w:r>
-        <w:t xml:space="preserve">IDEE </w:t>
-      </w:r>
-    </w:p>
-    <w:p>
-      <w:pPr>
-        <w:pStyle w:val="berschrift2"/>
-      </w:pPr>
-    </w:p>
-    <w:p>
-      <w:pPr>
-        <w:pStyle w:val="berschrift2"/>
-      </w:pPr>
-      <w:r>
         <w:t xml:space="preserve">FUNKTIONSBESCHREIBUNG </w:t>
       </w:r>
     </w:p>
@@ -259,7 +296,10 @@
         <w:pStyle w:val="berschrift1"/>
       </w:pPr>
       <w:r>
-        <w:t xml:space="preserve">ENTWURF </w:t>
+        <w:t>Architektur</w:t>
+      </w:r>
+      <w:r>
+        <w:t xml:space="preserve"> </w:t>
       </w:r>
     </w:p>
     <w:p/>
@@ -291,6 +331,7 @@
         <w:pStyle w:val="berschrift3"/>
       </w:pPr>
       <w:r>
+        <w:lastRenderedPageBreak/>
         <w:t>Menügeführte Schnittstelle</w:t>
       </w:r>
     </w:p>
@@ -300,125 +341,134 @@
           <w:noProof/>
           <w:lang w:eastAsia="de-DE"/>
         </w:rPr>
-        <w:drawing>
-          <wp:inline distT="0" distB="0" distL="0" distR="0" wp14:anchorId="5862BE68" wp14:editId="58CAC884">
-            <wp:extent cx="4876800" cy="2863702"/>
-            <wp:effectExtent l="0" t="0" r="0" b="0"/>
-            <wp:docPr id="3" name="Grafik 3"/>
-            <wp:cNvGraphicFramePr>
-              <a:graphicFrameLocks xmlns:a="http://schemas.openxmlformats.org/drawingml/2006/main" noChangeAspect="1"/>
-            </wp:cNvGraphicFramePr>
-            <a:graphic xmlns:a="http://schemas.openxmlformats.org/drawingml/2006/main">
-              <a:graphicData uri="http://schemas.openxmlformats.org/drawingml/2006/picture">
-                <pic:pic xmlns:pic="http://schemas.openxmlformats.org/drawingml/2006/picture">
-                  <pic:nvPicPr>
-                    <pic:cNvPr id="1" name=""/>
-                    <pic:cNvPicPr/>
-                  </pic:nvPicPr>
-                  <pic:blipFill rotWithShape="1">
-                    <a:blip r:embed="rId6"/>
-                    <a:srcRect l="34722" t="25868" r="36838" b="44444"/>
-                    <a:stretch/>
-                  </pic:blipFill>
-                  <pic:spPr bwMode="auto">
-                    <a:xfrm>
-                      <a:off x="0" y="0"/>
-                      <a:ext cx="4894890" cy="2874325"/>
-                    </a:xfrm>
-                    <a:prstGeom prst="rect">
-                      <a:avLst/>
-                    </a:prstGeom>
-                    <a:ln>
-                      <a:noFill/>
-                    </a:ln>
-                    <a:extLst>
-                      <a:ext uri="{53640926-AAD7-44D8-BBD7-CCE9431645EC}">
-                        <a14:shadowObscured xmlns:a14="http://schemas.microsoft.com/office/drawing/2010/main"/>
-                      </a:ext>
-                    </a:extLst>
-                  </pic:spPr>
-                </pic:pic>
-              </a:graphicData>
-            </a:graphic>
-          </wp:inline>
-        </w:drawing>
+        <w:pict>
+          <v:shapetype id="_x0000_t75" coordsize="21600,21600" o:spt="75" o:preferrelative="t" path="m@4@5l@4@11@9@11@9@5xe" filled="f" stroked="f">
+            <v:stroke joinstyle="miter"/>
+            <v:formulas>
+              <v:f eqn="if lineDrawn pixelLineWidth 0"/>
+              <v:f eqn="sum @0 1 0"/>
+              <v:f eqn="sum 0 0 @1"/>
+              <v:f eqn="prod @2 1 2"/>
+              <v:f eqn="prod @3 21600 pixelWidth"/>
+              <v:f eqn="prod @3 21600 pixelHeight"/>
+              <v:f eqn="sum @0 0 1"/>
+              <v:f eqn="prod @6 1 2"/>
+              <v:f eqn="prod @7 21600 pixelWidth"/>
+              <v:f eqn="sum @8 21600 0"/>
+              <v:f eqn="prod @7 21600 pixelHeight"/>
+              <v:f eqn="sum @10 21600 0"/>
+            </v:formulas>
+            <v:path o:extrusionok="f" gradientshapeok="t" o:connecttype="rect"/>
+            <o:lock v:ext="edit" aspectratio="t"/>
+          </v:shapetype>
+          <v:shape id="_x0000_i1025" type="#_x0000_t75" style="width:414pt;height:183.75pt">
+            <v:imagedata r:id="rId6" o:title="Menü Diagramm"/>
+          </v:shape>
+        </w:pict>
+      </w:r>
+    </w:p>
+    <w:p/>
+    <w:p>
+      <w:pPr>
+        <w:pStyle w:val="berschrift3"/>
+      </w:pPr>
+      <w:r>
+        <w:t xml:space="preserve">Tastenauswertung </w:t>
+      </w:r>
+    </w:p>
+    <w:p>
+      <w:r>
+        <w:t>Die Tastenauswertung ist ein eigenständiger Block in «</w:t>
+      </w:r>
+      <w:proofErr w:type="spellStart"/>
+      <w:r>
+        <w:t>Keypoll</w:t>
+      </w:r>
+      <w:proofErr w:type="spellEnd"/>
+      <w:r>
+        <w:t xml:space="preserve">». Die </w:t>
+      </w:r>
+      <w:proofErr w:type="spellStart"/>
+      <w:r>
+        <w:t>miniQ</w:t>
+      </w:r>
+      <w:proofErr w:type="spellEnd"/>
+      <w:r>
+        <w:t xml:space="preserve">-Tasten liegen an einem </w:t>
+      </w:r>
+    </w:p>
+    <w:p>
+      <w:r>
+        <w:t xml:space="preserve">Analog-Eingang an und erzeugen je nach Taste andere Spannungen. Diese werden durch die </w:t>
+      </w:r>
+    </w:p>
+    <w:p>
+      <w:r>
+        <w:t xml:space="preserve">vorgefertigte Funktion </w:t>
+      </w:r>
+      <w:proofErr w:type="spellStart"/>
+      <w:proofErr w:type="gramStart"/>
+      <w:r>
+        <w:t>getKey</w:t>
+      </w:r>
+      <w:proofErr w:type="spellEnd"/>
+      <w:r>
+        <w:t>(</w:t>
+      </w:r>
+      <w:proofErr w:type="gramEnd"/>
+      <w:r>
+        <w:t xml:space="preserve">) ausgelesen.  </w:t>
+      </w:r>
+    </w:p>
+    <w:p>
+      <w:pPr>
+        <w:pStyle w:val="berschrift3"/>
+      </w:pPr>
+      <w:r>
+        <w:t xml:space="preserve">LCD Anzeige </w:t>
+      </w:r>
+    </w:p>
+    <w:p>
+      <w:r>
+        <w:t xml:space="preserve">Die LCD Anzeige wird durch die </w:t>
+      </w:r>
+      <w:proofErr w:type="spellStart"/>
+      <w:r>
+        <w:t>Arduino</w:t>
+      </w:r>
+      <w:proofErr w:type="spellEnd"/>
+      <w:r>
+        <w:t xml:space="preserve">-Bibliothek «LiquidCrystal_I2C» </w:t>
+      </w:r>
+      <w:r>
+        <w:t>angesteuert</w:t>
+      </w:r>
+      <w:r>
+        <w:t>.</w:t>
+      </w:r>
+      <w:r>
+        <w:t xml:space="preserve"> Das Programm steuert den Cursor und die Ausgabe ans LCD. In einem Durchgang wird der Cursor gesetzt, </w:t>
       </w:r>
       <w:bookmarkStart w:id="0" w:name="_GoBack"/>
       <w:bookmarkEnd w:id="0"/>
-    </w:p>
-    <w:p/>
-    <w:p>
-      <w:pPr>
-        <w:pStyle w:val="berschrift3"/>
-      </w:pPr>
-      <w:r>
-        <w:t xml:space="preserve">Tastenauswertung </w:t>
-      </w:r>
-    </w:p>
-    <w:p>
-      <w:r>
-        <w:t>Die Tastenauswertung ist ein eigenständiger Block in «</w:t>
-      </w:r>
-      <w:proofErr w:type="spellStart"/>
-      <w:r>
-        <w:t>miniQkeys</w:t>
-      </w:r>
-      <w:proofErr w:type="spellEnd"/>
-      <w:r>
-        <w:t xml:space="preserve">». Die </w:t>
-      </w:r>
-      <w:proofErr w:type="spellStart"/>
-      <w:r>
-        <w:t>miniQ</w:t>
-      </w:r>
-      <w:proofErr w:type="spellEnd"/>
-      <w:r>
-        <w:t xml:space="preserve">-Tasten liegen an einem </w:t>
-      </w:r>
-    </w:p>
-    <w:p>
-      <w:r>
-        <w:t xml:space="preserve">Analog-Eingang an und erzeugen je nach Taste andere Spannungen. Diese werden durch die </w:t>
-      </w:r>
-    </w:p>
-    <w:p>
-      <w:r>
-        <w:lastRenderedPageBreak/>
-        <w:t xml:space="preserve">vorgefertigte Funktion </w:t>
-      </w:r>
-      <w:proofErr w:type="spellStart"/>
+      <w:r>
+        <w:t xml:space="preserve">und danach Zeichen für Zeichen </w:t>
+      </w:r>
       <w:proofErr w:type="gramStart"/>
       <w:r>
-        <w:t>getKey</w:t>
-      </w:r>
-      <w:proofErr w:type="spellEnd"/>
-      <w:r>
-        <w:t>(</w:t>
+        <w:t>geschrieben .</w:t>
       </w:r>
       <w:proofErr w:type="gramEnd"/>
       <w:r>
-        <w:t xml:space="preserve">) ausgelesen.  </w:t>
-      </w:r>
-    </w:p>
-    <w:p>
-      <w:pPr>
-        <w:pStyle w:val="berschrift3"/>
-      </w:pPr>
-      <w:r>
-        <w:t xml:space="preserve">LCD Anzeige </w:t>
-      </w:r>
-    </w:p>
-    <w:p>
-      <w:r>
-        <w:t xml:space="preserve">Die LCD Anzeige wird durch die </w:t>
-      </w:r>
-      <w:proofErr w:type="spellStart"/>
-      <w:r>
-        <w:t>Arduino</w:t>
-      </w:r>
-      <w:proofErr w:type="spellEnd"/>
-      <w:r>
-        <w:t>-Bibliothek «LiquidCrystal_I2C» vollständig abgedeckt.</w:t>
+        <w:t xml:space="preserve"> Somit wird die 2ms </w:t>
+      </w:r>
+      <w:proofErr w:type="spellStart"/>
+      <w:r>
+        <w:t>Limite</w:t>
+      </w:r>
+      <w:proofErr w:type="spellEnd"/>
+      <w:r>
+        <w:t xml:space="preserve"> nicht überschritten.</w:t>
       </w:r>
     </w:p>
     <w:p/>

</xml_diff>